<commit_message>
Deployed 1b2da6d with MkDocs version: 1.6.1
</commit_message>
<xml_diff>
--- a/download/event.docx
+++ b/download/event.docx
@@ -579,6 +579,226 @@
         <w:t xml:space="preserve">Common</w:t>
       </w:r>
     </w:p>
+    <w:p>
+      <w:pPr>
+        <w:pStyle w:val="FirstParagraph"/>
+      </w:pPr>
+      <w:r>
+        <w:t xml:space="preserve">No policies.</w:t>
+      </w:r>
+    </w:p>
+    <w:bookmarkEnd w:id="29"/>
+    <w:bookmarkStart w:id="30" w:name="balance-responsible-party"/>
+    <w:p>
+      <w:pPr>
+        <w:pStyle w:val="Overskrift4"/>
+      </w:pPr>
+      <w:r>
+        <w:t xml:space="preserve">Balance Responsible Party</w:t>
+      </w:r>
+    </w:p>
+    <w:p>
+      <w:pPr>
+        <w:pStyle w:val="FirstParagraph"/>
+      </w:pPr>
+      <w:r>
+        <w:t xml:space="preserve">No policies.</w:t>
+      </w:r>
+    </w:p>
+    <w:bookmarkEnd w:id="30"/>
+    <w:bookmarkStart w:id="31" w:name="end-user"/>
+    <w:p>
+      <w:pPr>
+        <w:pStyle w:val="Overskrift4"/>
+      </w:pPr>
+      <w:r>
+        <w:t xml:space="preserve">End User</w:t>
+      </w:r>
+    </w:p>
+    <w:tbl>
+      <w:tblPr>
+        <w:tblStyle w:val="Table"/>
+        <w:tblW w:type="pct" w:w="5000"/>
+        <w:tblLayout w:type="fixed"/>
+        <w:tblLook w:firstRow="1" w:lastRow="0" w:firstColumn="0" w:lastColumn="0" w:noHBand="0" w:noVBand="0" w:val="0020"/>
+      </w:tblPr>
+      <w:tblGrid>
+        <w:gridCol w:w="1107"/>
+        <w:gridCol w:w="6131"/>
+        <w:gridCol w:w="681"/>
+      </w:tblGrid>
+      <w:tr>
+        <w:trPr>
+          <w:tblHeader w:val="on"/>
+        </w:trPr>
+        <w:tc>
+          <w:tcPr/>
+          <w:p>
+            <w:pPr>
+              <w:pStyle w:val="Compact"/>
+            </w:pPr>
+            <w:r>
+              <w:t xml:space="preserve">Policy key</w:t>
+            </w:r>
+          </w:p>
+        </w:tc>
+        <w:tc>
+          <w:tcPr/>
+          <w:p>
+            <w:pPr>
+              <w:pStyle w:val="Compact"/>
+            </w:pPr>
+            <w:r>
+              <w:t xml:space="preserve">Policy</w:t>
+            </w:r>
+          </w:p>
+        </w:tc>
+        <w:tc>
+          <w:tcPr/>
+          <w:p>
+            <w:pPr>
+              <w:pStyle w:val="Compact"/>
+            </w:pPr>
+            <w:r>
+              <w:t xml:space="preserve">Status</w:t>
+            </w:r>
+          </w:p>
+        </w:tc>
+      </w:tr>
+      <w:tr>
+        <w:tc>
+          <w:tcPr/>
+          <w:p>
+            <w:pPr>
+              <w:pStyle w:val="Compact"/>
+            </w:pPr>
+            <w:r>
+              <w:t xml:space="preserve">EVENT-EU001</w:t>
+            </w:r>
+          </w:p>
+        </w:tc>
+        <w:tc>
+          <w:tcPr/>
+          <w:p>
+            <w:pPr>
+              <w:pStyle w:val="Compact"/>
+            </w:pPr>
+            <w:r>
+              <w:t xml:space="preserve">Read events related to controllable units when they are EU on the AP.</w:t>
+            </w:r>
+          </w:p>
+        </w:tc>
+        <w:tc>
+          <w:tcPr/>
+          <w:p>
+            <w:pPr>
+              <w:pStyle w:val="Compact"/>
+            </w:pPr>
+            <w:r>
+              <w:t xml:space="preserve">DONE</w:t>
+            </w:r>
+          </w:p>
+        </w:tc>
+      </w:tr>
+      <w:tr>
+        <w:tc>
+          <w:tcPr/>
+          <w:p>
+            <w:pPr>
+              <w:pStyle w:val="Compact"/>
+            </w:pPr>
+            <w:r>
+              <w:t xml:space="preserve">EVENT-EU002</w:t>
+            </w:r>
+          </w:p>
+        </w:tc>
+        <w:tc>
+          <w:tcPr/>
+          <w:p>
+            <w:pPr>
+              <w:pStyle w:val="Compact"/>
+            </w:pPr>
+            <w:r>
+              <w:t xml:space="preserve">Read events related to CUSP when they are EU on the AP.</w:t>
+            </w:r>
+          </w:p>
+        </w:tc>
+        <w:tc>
+          <w:tcPr/>
+          <w:p>
+            <w:pPr>
+              <w:pStyle w:val="Compact"/>
+            </w:pPr>
+            <w:r>
+              <w:t xml:space="preserve">DONE</w:t>
+            </w:r>
+          </w:p>
+        </w:tc>
+      </w:tr>
+      <w:tr>
+        <w:tc>
+          <w:tcPr/>
+          <w:p>
+            <w:pPr>
+              <w:pStyle w:val="Compact"/>
+            </w:pPr>
+            <w:r>
+              <w:t xml:space="preserve">EVENT-EU003</w:t>
+            </w:r>
+          </w:p>
+        </w:tc>
+        <w:tc>
+          <w:tcPr/>
+          <w:p>
+            <w:pPr>
+              <w:pStyle w:val="Compact"/>
+            </w:pPr>
+            <w:r>
+              <w:t xml:space="preserve">Read events related to technical resources when they are EU on the AP.</w:t>
+            </w:r>
+          </w:p>
+        </w:tc>
+        <w:tc>
+          <w:tcPr/>
+          <w:p>
+            <w:pPr>
+              <w:pStyle w:val="Compact"/>
+            </w:pPr>
+            <w:r>
+              <w:t xml:space="preserve">DONE</w:t>
+            </w:r>
+          </w:p>
+        </w:tc>
+      </w:tr>
+    </w:tbl>
+    <w:bookmarkEnd w:id="31"/>
+    <w:bookmarkStart w:id="32" w:name="energy-supplier"/>
+    <w:p>
+      <w:pPr>
+        <w:pStyle w:val="Overskrift4"/>
+      </w:pPr>
+      <w:r>
+        <w:t xml:space="preserve">Energy Supplier</w:t>
+      </w:r>
+    </w:p>
+    <w:p>
+      <w:pPr>
+        <w:pStyle w:val="FirstParagraph"/>
+      </w:pPr>
+      <w:r>
+        <w:t xml:space="preserve">No policies.</w:t>
+      </w:r>
+    </w:p>
+    <w:bookmarkEnd w:id="32"/>
+    <w:bookmarkStart w:id="33" w:name="flexibility-information-system-operator"/>
+    <w:p>
+      <w:pPr>
+        <w:pStyle w:val="Overskrift4"/>
+      </w:pPr>
+      <w:r>
+        <w:t xml:space="preserve">Flexibility Information System Operator</w:t>
+      </w:r>
+    </w:p>
     <w:tbl>
       <w:tblPr>
         <w:tblStyle w:val="Table"/>
@@ -636,7 +856,7 @@
               <w:pStyle w:val="Compact"/>
             </w:pPr>
             <w:r>
-              <w:t xml:space="preserve">EVENT-COM001</w:t>
+              <w:t xml:space="preserve">EVENT-FISO001</w:t>
             </w:r>
           </w:p>
         </w:tc>
@@ -664,78 +884,6 @@
         </w:tc>
       </w:tr>
     </w:tbl>
-    <w:bookmarkEnd w:id="29"/>
-    <w:bookmarkStart w:id="30" w:name="balance-responsible-party"/>
-    <w:p>
-      <w:pPr>
-        <w:pStyle w:val="Overskrift4"/>
-      </w:pPr>
-      <w:r>
-        <w:t xml:space="preserve">Balance Responsible Party</w:t>
-      </w:r>
-    </w:p>
-    <w:p>
-      <w:pPr>
-        <w:pStyle w:val="FirstParagraph"/>
-      </w:pPr>
-      <w:r>
-        <w:t xml:space="preserve">No policies.</w:t>
-      </w:r>
-    </w:p>
-    <w:bookmarkEnd w:id="30"/>
-    <w:bookmarkStart w:id="31" w:name="end-user"/>
-    <w:p>
-      <w:pPr>
-        <w:pStyle w:val="Overskrift4"/>
-      </w:pPr>
-      <w:r>
-        <w:t xml:space="preserve">End User</w:t>
-      </w:r>
-    </w:p>
-    <w:p>
-      <w:pPr>
-        <w:pStyle w:val="FirstParagraph"/>
-      </w:pPr>
-      <w:r>
-        <w:t xml:space="preserve">No policies.</w:t>
-      </w:r>
-    </w:p>
-    <w:bookmarkEnd w:id="31"/>
-    <w:bookmarkStart w:id="32" w:name="energy-supplier"/>
-    <w:p>
-      <w:pPr>
-        <w:pStyle w:val="Overskrift4"/>
-      </w:pPr>
-      <w:r>
-        <w:t xml:space="preserve">Energy Supplier</w:t>
-      </w:r>
-    </w:p>
-    <w:p>
-      <w:pPr>
-        <w:pStyle w:val="FirstParagraph"/>
-      </w:pPr>
-      <w:r>
-        <w:t xml:space="preserve">No policies.</w:t>
-      </w:r>
-    </w:p>
-    <w:bookmarkEnd w:id="32"/>
-    <w:bookmarkStart w:id="33" w:name="flexibility-information-system-operator"/>
-    <w:p>
-      <w:pPr>
-        <w:pStyle w:val="Overskrift4"/>
-      </w:pPr>
-      <w:r>
-        <w:t xml:space="preserve">Flexibility Information System Operator</w:t>
-      </w:r>
-    </w:p>
-    <w:p>
-      <w:pPr>
-        <w:pStyle w:val="FirstParagraph"/>
-      </w:pPr>
-      <w:r>
-        <w:t xml:space="preserve">No policies.</w:t>
-      </w:r>
-    </w:p>
     <w:bookmarkEnd w:id="33"/>
     <w:bookmarkStart w:id="34" w:name="market-operator"/>
     <w:p>
@@ -764,14 +912,92 @@
         <w:t xml:space="preserve">System Operator</w:t>
       </w:r>
     </w:p>
-    <w:p>
-      <w:pPr>
-        <w:pStyle w:val="FirstParagraph"/>
-      </w:pPr>
-      <w:r>
-        <w:t xml:space="preserve">No policies.</w:t>
-      </w:r>
-    </w:p>
+    <w:tbl>
+      <w:tblPr>
+        <w:tblStyle w:val="Table"/>
+        <w:tblW w:type="pct" w:w="5000"/>
+        <w:tblLayout w:type="fixed"/>
+        <w:tblLook w:firstRow="1" w:lastRow="0" w:firstColumn="0" w:lastColumn="0" w:noHBand="0" w:noVBand="0" w:val="0020"/>
+      </w:tblPr>
+      <w:tblGrid>
+        <w:gridCol w:w="962"/>
+        <w:gridCol w:w="6365"/>
+        <w:gridCol w:w="592"/>
+      </w:tblGrid>
+      <w:tr>
+        <w:trPr>
+          <w:tblHeader w:val="on"/>
+        </w:trPr>
+        <w:tc>
+          <w:tcPr/>
+          <w:p>
+            <w:pPr>
+              <w:pStyle w:val="Compact"/>
+            </w:pPr>
+            <w:r>
+              <w:t xml:space="preserve">Policy key</w:t>
+            </w:r>
+          </w:p>
+        </w:tc>
+        <w:tc>
+          <w:tcPr/>
+          <w:p>
+            <w:pPr>
+              <w:pStyle w:val="Compact"/>
+            </w:pPr>
+            <w:r>
+              <w:t xml:space="preserve">Policy</w:t>
+            </w:r>
+          </w:p>
+        </w:tc>
+        <w:tc>
+          <w:tcPr/>
+          <w:p>
+            <w:pPr>
+              <w:pStyle w:val="Compact"/>
+            </w:pPr>
+            <w:r>
+              <w:t xml:space="preserve">Status</w:t>
+            </w:r>
+          </w:p>
+        </w:tc>
+      </w:tr>
+      <w:tr>
+        <w:tc>
+          <w:tcPr/>
+          <w:p>
+            <w:pPr>
+              <w:pStyle w:val="Compact"/>
+            </w:pPr>
+            <w:r>
+              <w:t xml:space="preserve">EVENT-SO001</w:t>
+            </w:r>
+          </w:p>
+        </w:tc>
+        <w:tc>
+          <w:tcPr/>
+          <w:p>
+            <w:pPr>
+              <w:pStyle w:val="Compact"/>
+            </w:pPr>
+            <w:r>
+              <w:t xml:space="preserve">Read all events related to CU, CUSP, TR, SOPT, SPPA, SPPAC, SPG, SPGM, SPGGP, SPGPA.</w:t>
+            </w:r>
+          </w:p>
+        </w:tc>
+        <w:tc>
+          <w:tcPr/>
+          <w:p>
+            <w:pPr>
+              <w:pStyle w:val="Compact"/>
+            </w:pPr>
+            <w:r>
+              <w:t xml:space="preserve">DONE</w:t>
+            </w:r>
+          </w:p>
+        </w:tc>
+      </w:tr>
+    </w:tbl>
     <w:bookmarkEnd w:id="35"/>
     <w:bookmarkStart w:id="36" w:name="service-provider"/>
     <w:p>
@@ -782,14 +1008,372 @@
         <w:t xml:space="preserve">Service Provider</w:t>
       </w:r>
     </w:p>
-    <w:p>
-      <w:pPr>
-        <w:pStyle w:val="FirstParagraph"/>
-      </w:pPr>
-      <w:r>
-        <w:t xml:space="preserve">No policies.</w:t>
-      </w:r>
-    </w:p>
+    <w:tbl>
+      <w:tblPr>
+        <w:tblStyle w:val="Table"/>
+        <w:tblW w:type="pct" w:w="5000"/>
+        <w:tblLayout w:type="fixed"/>
+        <w:tblLook w:firstRow="1" w:lastRow="0" w:firstColumn="0" w:lastColumn="0" w:noHBand="0" w:noVBand="0" w:val="0020"/>
+      </w:tblPr>
+      <w:tblGrid>
+        <w:gridCol w:w="880"/>
+        <w:gridCol w:w="6498"/>
+        <w:gridCol w:w="541"/>
+      </w:tblGrid>
+      <w:tr>
+        <w:trPr>
+          <w:tblHeader w:val="on"/>
+        </w:trPr>
+        <w:tc>
+          <w:tcPr/>
+          <w:p>
+            <w:pPr>
+              <w:pStyle w:val="Compact"/>
+            </w:pPr>
+            <w:r>
+              <w:t xml:space="preserve">Policy key</w:t>
+            </w:r>
+          </w:p>
+        </w:tc>
+        <w:tc>
+          <w:tcPr/>
+          <w:p>
+            <w:pPr>
+              <w:pStyle w:val="Compact"/>
+            </w:pPr>
+            <w:r>
+              <w:t xml:space="preserve">Policy</w:t>
+            </w:r>
+          </w:p>
+        </w:tc>
+        <w:tc>
+          <w:tcPr/>
+          <w:p>
+            <w:pPr>
+              <w:pStyle w:val="Compact"/>
+            </w:pPr>
+            <w:r>
+              <w:t xml:space="preserve">Status</w:t>
+            </w:r>
+          </w:p>
+        </w:tc>
+      </w:tr>
+      <w:tr>
+        <w:tc>
+          <w:tcPr/>
+          <w:p>
+            <w:pPr>
+              <w:pStyle w:val="Compact"/>
+            </w:pPr>
+            <w:r>
+              <w:t xml:space="preserve">EVENT-SP001</w:t>
+            </w:r>
+          </w:p>
+        </w:tc>
+        <w:tc>
+          <w:tcPr/>
+          <w:p>
+            <w:pPr>
+              <w:pStyle w:val="Compact"/>
+            </w:pPr>
+            <w:r>
+              <w:t xml:space="preserve">Read events related to controllable units (except lookup) when they are SP on the CU.</w:t>
+            </w:r>
+          </w:p>
+        </w:tc>
+        <w:tc>
+          <w:tcPr/>
+          <w:p>
+            <w:pPr>
+              <w:pStyle w:val="Compact"/>
+            </w:pPr>
+            <w:r>
+              <w:t xml:space="preserve">DONE</w:t>
+            </w:r>
+          </w:p>
+        </w:tc>
+      </w:tr>
+      <w:tr>
+        <w:tc>
+          <w:tcPr/>
+          <w:p>
+            <w:pPr>
+              <w:pStyle w:val="Compact"/>
+            </w:pPr>
+            <w:r>
+              <w:t xml:space="preserve">EVENT-SP002</w:t>
+            </w:r>
+          </w:p>
+        </w:tc>
+        <w:tc>
+          <w:tcPr/>
+          <w:p>
+            <w:pPr>
+              <w:pStyle w:val="Compact"/>
+            </w:pPr>
+            <w:r>
+              <w:t xml:space="preserve">Read events related to technical resources when they are SP on the CU.</w:t>
+            </w:r>
+          </w:p>
+        </w:tc>
+        <w:tc>
+          <w:tcPr/>
+          <w:p>
+            <w:pPr>
+              <w:pStyle w:val="Compact"/>
+            </w:pPr>
+            <w:r>
+              <w:t xml:space="preserve">DONE</w:t>
+            </w:r>
+          </w:p>
+        </w:tc>
+      </w:tr>
+      <w:tr>
+        <w:tc>
+          <w:tcPr/>
+          <w:p>
+            <w:pPr>
+              <w:pStyle w:val="Compact"/>
+            </w:pPr>
+            <w:r>
+              <w:t xml:space="preserve">EVENT-SP003</w:t>
+            </w:r>
+          </w:p>
+        </w:tc>
+        <w:tc>
+          <w:tcPr/>
+          <w:p>
+            <w:pPr>
+              <w:pStyle w:val="Compact"/>
+            </w:pPr>
+            <w:r>
+              <w:t xml:space="preserve">Read events related to CUSP when they are the SP.</w:t>
+            </w:r>
+          </w:p>
+        </w:tc>
+        <w:tc>
+          <w:tcPr/>
+          <w:p>
+            <w:pPr>
+              <w:pStyle w:val="Compact"/>
+            </w:pPr>
+            <w:r>
+              <w:t xml:space="preserve">DONE</w:t>
+            </w:r>
+          </w:p>
+        </w:tc>
+      </w:tr>
+      <w:tr>
+        <w:tc>
+          <w:tcPr/>
+          <w:p>
+            <w:pPr>
+              <w:pStyle w:val="Compact"/>
+            </w:pPr>
+            <w:r>
+              <w:t xml:space="preserve">EVENT-SP004</w:t>
+            </w:r>
+          </w:p>
+        </w:tc>
+        <w:tc>
+          <w:tcPr/>
+          <w:p>
+            <w:pPr>
+              <w:pStyle w:val="Compact"/>
+            </w:pPr>
+            <w:r>
+              <w:t xml:space="preserve">Read events related to SPPA concerning themselves.</w:t>
+            </w:r>
+          </w:p>
+        </w:tc>
+        <w:tc>
+          <w:tcPr/>
+          <w:p>
+            <w:pPr>
+              <w:pStyle w:val="Compact"/>
+            </w:pPr>
+            <w:r>
+              <w:t xml:space="preserve">DONE</w:t>
+            </w:r>
+          </w:p>
+        </w:tc>
+      </w:tr>
+      <w:tr>
+        <w:tc>
+          <w:tcPr/>
+          <w:p>
+            <w:pPr>
+              <w:pStyle w:val="Compact"/>
+            </w:pPr>
+            <w:r>
+              <w:t xml:space="preserve">EVENT-SP005</w:t>
+            </w:r>
+          </w:p>
+        </w:tc>
+        <w:tc>
+          <w:tcPr/>
+          <w:p>
+            <w:pPr>
+              <w:pStyle w:val="Compact"/>
+            </w:pPr>
+            <w:r>
+              <w:t xml:space="preserve">Read events related to comments on SPPA concerning themselves, when they can see the comments.</w:t>
+            </w:r>
+          </w:p>
+        </w:tc>
+        <w:tc>
+          <w:tcPr/>
+          <w:p>
+            <w:pPr>
+              <w:pStyle w:val="Compact"/>
+            </w:pPr>
+            <w:r>
+              <w:t xml:space="preserve">DONE</w:t>
+            </w:r>
+          </w:p>
+        </w:tc>
+      </w:tr>
+      <w:tr>
+        <w:tc>
+          <w:tcPr/>
+          <w:p>
+            <w:pPr>
+              <w:pStyle w:val="Compact"/>
+            </w:pPr>
+            <w:r>
+              <w:t xml:space="preserve">EVENT-SP006</w:t>
+            </w:r>
+          </w:p>
+        </w:tc>
+        <w:tc>
+          <w:tcPr/>
+          <w:p>
+            <w:pPr>
+              <w:pStyle w:val="Compact"/>
+            </w:pPr>
+            <w:r>
+              <w:t xml:space="preserve">Read events related to service providing groups when they own them.</w:t>
+            </w:r>
+          </w:p>
+        </w:tc>
+        <w:tc>
+          <w:tcPr/>
+          <w:p>
+            <w:pPr>
+              <w:pStyle w:val="Compact"/>
+            </w:pPr>
+            <w:r>
+              <w:t xml:space="preserve">DONE</w:t>
+            </w:r>
+          </w:p>
+        </w:tc>
+      </w:tr>
+      <w:tr>
+        <w:tc>
+          <w:tcPr/>
+          <w:p>
+            <w:pPr>
+              <w:pStyle w:val="Compact"/>
+            </w:pPr>
+            <w:r>
+              <w:t xml:space="preserve">EVENT-SP007</w:t>
+            </w:r>
+          </w:p>
+        </w:tc>
+        <w:tc>
+          <w:tcPr/>
+          <w:p>
+            <w:pPr>
+              <w:pStyle w:val="Compact"/>
+            </w:pPr>
+            <w:r>
+              <w:t xml:space="preserve">Read events related to SPG memberships when they own the SPG.</w:t>
+            </w:r>
+          </w:p>
+        </w:tc>
+        <w:tc>
+          <w:tcPr/>
+          <w:p>
+            <w:pPr>
+              <w:pStyle w:val="Compact"/>
+            </w:pPr>
+            <w:r>
+              <w:t xml:space="preserve">DONE</w:t>
+            </w:r>
+          </w:p>
+        </w:tc>
+      </w:tr>
+      <w:tr>
+        <w:tc>
+          <w:tcPr/>
+          <w:p>
+            <w:pPr>
+              <w:pStyle w:val="Compact"/>
+            </w:pPr>
+            <w:r>
+              <w:t xml:space="preserve">EVENT-SP008</w:t>
+            </w:r>
+          </w:p>
+        </w:tc>
+        <w:tc>
+          <w:tcPr/>
+          <w:p>
+            <w:pPr>
+              <w:pStyle w:val="Compact"/>
+            </w:pPr>
+            <w:r>
+              <w:t xml:space="preserve">Read events related to SPG grid prequalifications when they own the SPG.</w:t>
+            </w:r>
+          </w:p>
+        </w:tc>
+        <w:tc>
+          <w:tcPr/>
+          <w:p>
+            <w:pPr>
+              <w:pStyle w:val="Compact"/>
+            </w:pPr>
+            <w:r>
+              <w:t xml:space="preserve">DONE</w:t>
+            </w:r>
+          </w:p>
+        </w:tc>
+      </w:tr>
+      <w:tr>
+        <w:tc>
+          <w:tcPr/>
+          <w:p>
+            <w:pPr>
+              <w:pStyle w:val="Compact"/>
+            </w:pPr>
+            <w:r>
+              <w:t xml:space="preserve">EVENT-SP009</w:t>
+            </w:r>
+          </w:p>
+        </w:tc>
+        <w:tc>
+          <w:tcPr/>
+          <w:p>
+            <w:pPr>
+              <w:pStyle w:val="Compact"/>
+            </w:pPr>
+            <w:r>
+              <w:t xml:space="preserve">Read events related to SPG product applications when they own the SPG.</w:t>
+            </w:r>
+          </w:p>
+        </w:tc>
+        <w:tc>
+          <w:tcPr/>
+          <w:p>
+            <w:pPr>
+              <w:pStyle w:val="Compact"/>
+            </w:pPr>
+            <w:r>
+              <w:t xml:space="preserve">DONE</w:t>
+            </w:r>
+          </w:p>
+        </w:tc>
+      </w:tr>
+    </w:tbl>
     <w:bookmarkEnd w:id="36"/>
     <w:bookmarkStart w:id="37" w:name="third-party"/>
     <w:p>

</xml_diff>

<commit_message>
Deployed ece1ebc with MkDocs version: 1.6.1
</commit_message>
<xml_diff>
--- a/download/event.docx
+++ b/download/event.docx
@@ -938,9 +938,9 @@
         <w:tblLook w:firstRow="1" w:lastRow="0" w:firstColumn="0" w:lastColumn="0" w:noHBand="0" w:noVBand="0" w:val="0020"/>
       </w:tblPr>
       <w:tblGrid>
-        <w:gridCol w:w="911"/>
-        <w:gridCol w:w="6448"/>
-        <w:gridCol w:w="560"/>
+        <w:gridCol w:w="858"/>
+        <w:gridCol w:w="6534"/>
+        <w:gridCol w:w="528"/>
       </w:tblGrid>
       <w:tr>
         <w:trPr>
@@ -999,7 +999,7 @@
               <w:pStyle w:val="Compact"/>
             </w:pPr>
             <w:r>
-              <w:t xml:space="preserve">Read all events related to CU, CUSP, TR, SOPT, SPPA, SPPS, SPPAC, SPG, SPGM, SPGGP, SPGPA.</w:t>
+              <w:t xml:space="preserve">Read all events related to CU, CUSP, TR, SOPT, SPPA, SPPS, SPPAC, SPPSC, SPG, SPGM, SPGGP, SPGPA.</w:t>
             </w:r>
           </w:p>
         </w:tc>
@@ -1446,6 +1446,41 @@
             </w:pPr>
             <w:r>
               <w:t xml:space="preserve">Read events related to SPPS when they are the SP.</w:t>
+            </w:r>
+          </w:p>
+        </w:tc>
+        <w:tc>
+          <w:tcPr/>
+          <w:p>
+            <w:pPr>
+              <w:pStyle w:val="Compact"/>
+            </w:pPr>
+            <w:r>
+              <w:t xml:space="preserve">DONE</w:t>
+            </w:r>
+          </w:p>
+        </w:tc>
+      </w:tr>
+      <w:tr>
+        <w:tc>
+          <w:tcPr/>
+          <w:p>
+            <w:pPr>
+              <w:pStyle w:val="Compact"/>
+            </w:pPr>
+            <w:r>
+              <w:t xml:space="preserve">EVENT-SP012</w:t>
+            </w:r>
+          </w:p>
+        </w:tc>
+        <w:tc>
+          <w:tcPr/>
+          <w:p>
+            <w:pPr>
+              <w:pStyle w:val="Compact"/>
+            </w:pPr>
+            <w:r>
+              <w:t xml:space="preserve">Read events related to comments on SPPS concerning themselves, when they can see the comments.</w:t>
             </w:r>
           </w:p>
         </w:tc>
@@ -2362,7 +2397,7 @@
     <w:bookmarkEnd w:id="42"/>
     <w:bookmarkEnd w:id="43"/>
     <w:sectPr>
-      <w:headerReference r:id="rId9" w:type="default"/>
+      <w:headerReference r:id="rId11" w:type="default"/>
       <w:pgSz w:h="11906" w:orient="landscape" w:w="16838"/>
       <w:pgMar w:bottom="1417" w:footer="708" w:gutter="0" w:header="708" w:left="1417" w:right="1417" w:top="1417"/>
       <w:cols w:space="708"/>

</xml_diff>

<commit_message>
Deployed dbbd333 with MkDocs version: 1.6.1
</commit_message>
<xml_diff>
--- a/download/event.docx
+++ b/download/event.docx
@@ -938,9 +938,9 @@
         <w:tblLook w:firstRow="1" w:lastRow="0" w:firstColumn="0" w:lastColumn="0" w:noHBand="0" w:noVBand="0" w:val="0020"/>
       </w:tblPr>
       <w:tblGrid>
-        <w:gridCol w:w="858"/>
-        <w:gridCol w:w="6534"/>
-        <w:gridCol w:w="528"/>
+        <w:gridCol w:w="810"/>
+        <w:gridCol w:w="6610"/>
+        <w:gridCol w:w="498"/>
       </w:tblGrid>
       <w:tr>
         <w:trPr>
@@ -999,7 +999,7 @@
               <w:pStyle w:val="Compact"/>
             </w:pPr>
             <w:r>
-              <w:t xml:space="preserve">Read all events related to CU, CUSP, TR, SOPT, SPPA, SPPS, SPPAC, SPPSC, SPG, SPGM, SPGGP, SPGPA.</w:t>
+              <w:t xml:space="preserve">Read all events related to CU, CUSP, TR, SOPT, SPPA, SPPS, SPPAC, SPPSC, SPG, SPGM, SPGGP, SPGGS, SPGPA.</w:t>
             </w:r>
           </w:p>
         </w:tc>
@@ -1481,6 +1481,41 @@
             </w:pPr>
             <w:r>
               <w:t xml:space="preserve">Read events related to comments on SPPS concerning themselves, when they can see the comments.</w:t>
+            </w:r>
+          </w:p>
+        </w:tc>
+        <w:tc>
+          <w:tcPr/>
+          <w:p>
+            <w:pPr>
+              <w:pStyle w:val="Compact"/>
+            </w:pPr>
+            <w:r>
+              <w:t xml:space="preserve">DONE</w:t>
+            </w:r>
+          </w:p>
+        </w:tc>
+      </w:tr>
+      <w:tr>
+        <w:tc>
+          <w:tcPr/>
+          <w:p>
+            <w:pPr>
+              <w:pStyle w:val="Compact"/>
+            </w:pPr>
+            <w:r>
+              <w:t xml:space="preserve">EVENT-SP013</w:t>
+            </w:r>
+          </w:p>
+        </w:tc>
+        <w:tc>
+          <w:tcPr/>
+          <w:p>
+            <w:pPr>
+              <w:pStyle w:val="Compact"/>
+            </w:pPr>
+            <w:r>
+              <w:t xml:space="preserve">Read events related to SPG grid suspensions when they own the SPG.</w:t>
             </w:r>
           </w:p>
         </w:tc>

</xml_diff>

<commit_message>
Deployed de72e302 with MkDocs version: 1.6.1
</commit_message>
<xml_diff>
--- a/download/event.docx
+++ b/download/event.docx
@@ -938,9 +938,9 @@
         <w:tblLook w:firstRow="1" w:lastRow="0" w:firstColumn="0" w:lastColumn="0" w:noHBand="0" w:noVBand="0" w:val="0020"/>
       </w:tblPr>
       <w:tblGrid>
-        <w:gridCol w:w="762"/>
-        <w:gridCol w:w="6688"/>
-        <w:gridCol w:w="469"/>
+        <w:gridCol w:w="768"/>
+        <w:gridCol w:w="6678"/>
+        <w:gridCol w:w="472"/>
       </w:tblGrid>
       <w:tr>
         <w:trPr>
@@ -999,7 +999,7 @@
               <w:pStyle w:val="Compact"/>
             </w:pPr>
             <w:r>
-              <w:t xml:space="preserve">Read all events related to CU, CUSP, TR, SOPT, SPPA, SPPS, SPPAC, SPPSC, SPG, SPGM, SPGGP, SPGGS, SPGGSC, SPGPA.</w:t>
+              <w:t xml:space="preserve">Read all events related to CU, CUSP, TR, SOPT, SPPA, SPPS, SPPAC, SPPSC, SPG, SPGM, SPGGP, SPGGS, SPGGSC, SPGPA, SPGPS, SPGPSC.</w:t>
             </w:r>
           </w:p>
         </w:tc>
@@ -1551,6 +1551,76 @@
             </w:pPr>
             <w:r>
               <w:t xml:space="preserve">Read events related to comments on SPG grid suspensions, when they can see the comments.</w:t>
+            </w:r>
+          </w:p>
+        </w:tc>
+        <w:tc>
+          <w:tcPr/>
+          <w:p>
+            <w:pPr>
+              <w:pStyle w:val="Compact"/>
+            </w:pPr>
+            <w:r>
+              <w:t xml:space="preserve">DONE</w:t>
+            </w:r>
+          </w:p>
+        </w:tc>
+      </w:tr>
+      <w:tr>
+        <w:tc>
+          <w:tcPr/>
+          <w:p>
+            <w:pPr>
+              <w:pStyle w:val="Compact"/>
+            </w:pPr>
+            <w:r>
+              <w:t xml:space="preserve">EVENT-SP015</w:t>
+            </w:r>
+          </w:p>
+        </w:tc>
+        <w:tc>
+          <w:tcPr/>
+          <w:p>
+            <w:pPr>
+              <w:pStyle w:val="Compact"/>
+            </w:pPr>
+            <w:r>
+              <w:t xml:space="preserve">Read events related to SPG product suspensions when they own the SPG.</w:t>
+            </w:r>
+          </w:p>
+        </w:tc>
+        <w:tc>
+          <w:tcPr/>
+          <w:p>
+            <w:pPr>
+              <w:pStyle w:val="Compact"/>
+            </w:pPr>
+            <w:r>
+              <w:t xml:space="preserve">DONE</w:t>
+            </w:r>
+          </w:p>
+        </w:tc>
+      </w:tr>
+      <w:tr>
+        <w:tc>
+          <w:tcPr/>
+          <w:p>
+            <w:pPr>
+              <w:pStyle w:val="Compact"/>
+            </w:pPr>
+            <w:r>
+              <w:t xml:space="preserve">EVENT-SP016</w:t>
+            </w:r>
+          </w:p>
+        </w:tc>
+        <w:tc>
+          <w:tcPr/>
+          <w:p>
+            <w:pPr>
+              <w:pStyle w:val="Compact"/>
+            </w:pPr>
+            <w:r>
+              <w:t xml:space="preserve">Read events related to comments on SPG product suspensions, when they can see the comments.</w:t>
             </w:r>
           </w:p>
         </w:tc>
@@ -2467,7 +2537,7 @@
     <w:bookmarkEnd w:id="42"/>
     <w:bookmarkEnd w:id="43"/>
     <w:sectPr>
-      <w:headerReference r:id="rId9" w:type="default"/>
+      <w:headerReference r:id="rId11" w:type="default"/>
       <w:pgSz w:h="11906" w:orient="landscape" w:w="16838"/>
       <w:pgMar w:bottom="1417" w:footer="708" w:gutter="0" w:header="708" w:left="1417" w:right="1417" w:top="1417"/>
       <w:cols w:space="708"/>

</xml_diff>

<commit_message>
Deployed e426c195 with MkDocs version: 1.6.1
</commit_message>
<xml_diff>
--- a/download/event.docx
+++ b/download/event.docx
@@ -938,9 +938,9 @@
         <w:tblLook w:firstRow="1" w:lastRow="0" w:firstColumn="0" w:lastColumn="0" w:noHBand="0" w:noVBand="0" w:val="0020"/>
       </w:tblPr>
       <w:tblGrid>
-        <w:gridCol w:w="768"/>
-        <w:gridCol w:w="6678"/>
-        <w:gridCol w:w="472"/>
+        <w:gridCol w:w="664"/>
+        <w:gridCol w:w="6846"/>
+        <w:gridCol w:w="408"/>
       </w:tblGrid>
       <w:tr>
         <w:trPr>
@@ -999,7 +999,7 @@
               <w:pStyle w:val="Compact"/>
             </w:pPr>
             <w:r>
-              <w:t xml:space="preserve">Read all events related to CU, CUSP, TR, SOPT, SPPA, SPPS, SPPAC, SPPSC, SPG, SPGM, SPGGP, SPGGS, SPGGSC, SPGPA, SPGPS, SPGPSC.</w:t>
+              <w:t xml:space="preserve">Read all events related to CU, CUS, CUSP, TR, SOPT, SPPA, SPPS, SPPAC, SPPSC, SPG, SPGM, SPGGP, SPGGS, SPGGSC, SPGPA, SPGPS, SPGPSC.</w:t>
             </w:r>
           </w:p>
         </w:tc>
@@ -1621,6 +1621,41 @@
             </w:pPr>
             <w:r>
               <w:t xml:space="preserve">Read events related to comments on SPG product suspensions, when they can see the comments.</w:t>
+            </w:r>
+          </w:p>
+        </w:tc>
+        <w:tc>
+          <w:tcPr/>
+          <w:p>
+            <w:pPr>
+              <w:pStyle w:val="Compact"/>
+            </w:pPr>
+            <w:r>
+              <w:t xml:space="preserve">DONE</w:t>
+            </w:r>
+          </w:p>
+        </w:tc>
+      </w:tr>
+      <w:tr>
+        <w:tc>
+          <w:tcPr/>
+          <w:p>
+            <w:pPr>
+              <w:pStyle w:val="Compact"/>
+            </w:pPr>
+            <w:r>
+              <w:t xml:space="preserve">EVENT-SP017</w:t>
+            </w:r>
+          </w:p>
+        </w:tc>
+        <w:tc>
+          <w:tcPr/>
+          <w:p>
+            <w:pPr>
+              <w:pStyle w:val="Compact"/>
+            </w:pPr>
+            <w:r>
+              <w:t xml:space="preserve">Read events related to CU suspensions when they are SP on the CU.</w:t>
             </w:r>
           </w:p>
         </w:tc>

</xml_diff>

<commit_message>
Deployed 49bd0a83 with MkDocs version: 1.6.1
</commit_message>
<xml_diff>
--- a/download/event.docx
+++ b/download/event.docx
@@ -80,10 +80,10 @@
         <w:tblLook w:firstRow="1" w:lastRow="0" w:firstColumn="0" w:lastColumn="0" w:noHBand="0" w:noVBand="0" w:val="0020"/>
       </w:tblPr>
       <w:tblGrid>
-        <w:gridCol w:w="2567"/>
-        <w:gridCol w:w="2603"/>
-        <w:gridCol w:w="2350"/>
-        <w:gridCol w:w="397"/>
+        <w:gridCol w:w="1688"/>
+        <w:gridCol w:w="2069"/>
+        <w:gridCol w:w="3900"/>
+        <w:gridCol w:w="261"/>
       </w:tblGrid>
       <w:tr>
         <w:trPr>
@@ -376,6 +376,67 @@
             </w:r>
             <w:r>
               <w:t xml:space="preserve">Read only</w:t>
+            </w:r>
+          </w:p>
+        </w:tc>
+        <w:tc>
+          <w:tcPr/>
+          <w:p>
+            <w:pPr>
+              <w:pStyle w:val="Compact"/>
+            </w:pPr>
+          </w:p>
+        </w:tc>
+      </w:tr>
+      <w:tr>
+        <w:tc>
+          <w:tcPr/>
+          <w:p>
+            <w:pPr>
+              <w:pStyle w:val="Compact"/>
+            </w:pPr>
+            <w:r>
+              <w:t xml:space="preserve">subject</w:t>
+            </w:r>
+          </w:p>
+        </w:tc>
+        <w:tc>
+          <w:tcPr/>
+          <w:p>
+            <w:pPr>
+              <w:pStyle w:val="Compact"/>
+            </w:pPr>
+            <w:r>
+              <w:t xml:space="preserve">The URI of the specific subject of the event within the resource pointed by</w:t>
+            </w:r>
+            <w:r>
+              <w:t xml:space="preserve"> </w:t>
+            </w:r>
+            <w:r>
+              <w:rPr>
+                <w:rStyle w:val="VerbatimChar"/>
+              </w:rPr>
+              <w:t xml:space="preserve">source</w:t>
+            </w:r>
+            <w:r>
+              <w:t xml:space="preserve">.</w:t>
+            </w:r>
+          </w:p>
+        </w:tc>
+        <w:tc>
+          <w:tcPr/>
+          <w:p>
+            <w:pPr>
+              <w:pStyle w:val="Compact"/>
+            </w:pPr>
+            <w:r>
+              <w:t xml:space="preserve">text</w:t>
+            </w:r>
+            <w:r>
+              <w:t xml:space="preserve">Read only</w:t>
+            </w:r>
+            <w:r>
+              <w:t xml:space="preserve">Used in cases where an event happens on a subresource, but we still want to consider it as an event on the main resource, for clarity.</w:t>
             </w:r>
           </w:p>
         </w:tc>
@@ -2377,6 +2438,123 @@
             </w:pPr>
             <w:r>
               <w:t xml:space="preserve">source</w:t>
+            </w:r>
+          </w:p>
+        </w:tc>
+        <w:tc>
+          <w:tcPr/>
+          <w:p>
+            <w:pPr>
+              <w:pStyle w:val="Compact"/>
+            </w:pPr>
+          </w:p>
+        </w:tc>
+        <w:tc>
+          <w:tcPr/>
+          <w:p>
+            <w:pPr>
+              <w:pStyle w:val="Compact"/>
+            </w:pPr>
+            <w:r>
+              <w:t xml:space="preserve">R</w:t>
+            </w:r>
+          </w:p>
+        </w:tc>
+        <w:tc>
+          <w:tcPr/>
+          <w:p>
+            <w:pPr>
+              <w:pStyle w:val="Compact"/>
+            </w:pPr>
+            <w:r>
+              <w:t xml:space="preserve">R</w:t>
+            </w:r>
+          </w:p>
+        </w:tc>
+        <w:tc>
+          <w:tcPr/>
+          <w:p>
+            <w:pPr>
+              <w:pStyle w:val="Compact"/>
+            </w:pPr>
+            <w:r>
+              <w:t xml:space="preserve">R</w:t>
+            </w:r>
+          </w:p>
+        </w:tc>
+        <w:tc>
+          <w:tcPr/>
+          <w:p>
+            <w:pPr>
+              <w:pStyle w:val="Compact"/>
+            </w:pPr>
+            <w:r>
+              <w:t xml:space="preserve">R</w:t>
+            </w:r>
+          </w:p>
+        </w:tc>
+        <w:tc>
+          <w:tcPr/>
+          <w:p>
+            <w:pPr>
+              <w:pStyle w:val="Compact"/>
+            </w:pPr>
+            <w:r>
+              <w:t xml:space="preserve">R</w:t>
+            </w:r>
+          </w:p>
+        </w:tc>
+        <w:tc>
+          <w:tcPr/>
+          <w:p>
+            <w:pPr>
+              <w:pStyle w:val="Compact"/>
+            </w:pPr>
+            <w:r>
+              <w:t xml:space="preserve">R</w:t>
+            </w:r>
+          </w:p>
+        </w:tc>
+        <w:tc>
+          <w:tcPr/>
+          <w:p>
+            <w:pPr>
+              <w:pStyle w:val="Compact"/>
+            </w:pPr>
+            <w:r>
+              <w:t xml:space="preserve">R</w:t>
+            </w:r>
+          </w:p>
+        </w:tc>
+        <w:tc>
+          <w:tcPr/>
+          <w:p>
+            <w:pPr>
+              <w:pStyle w:val="Compact"/>
+            </w:pPr>
+            <w:r>
+              <w:t xml:space="preserve">R</w:t>
+            </w:r>
+          </w:p>
+        </w:tc>
+        <w:tc>
+          <w:tcPr/>
+          <w:p>
+            <w:pPr>
+              <w:pStyle w:val="Compact"/>
+            </w:pPr>
+          </w:p>
+        </w:tc>
+      </w:tr>
+      <w:tr>
+        <w:tc>
+          <w:tcPr/>
+          <w:p>
+            <w:pPr>
+              <w:pStyle w:val="Compact"/>
+            </w:pPr>
+            <w:r>
+              <w:t xml:space="preserve">subject</w:t>
             </w:r>
           </w:p>
         </w:tc>

</xml_diff>